<commit_message>
CA1 submission - Rendering Foundations
</commit_message>
<xml_diff>
--- a/Docs/CA1 - Rendering Foundations.docx
+++ b/Docs/CA1 - Rendering Foundations.docx
@@ -431,132 +431,262 @@
     <w:p>
       <w:pPr>
         <w:rPr>
-          <w:b/>
-          <w:bCs/>
-          <w:u w:val="single"/>
-          <w:lang w:val="en-GB"/>
-        </w:rPr>
-      </w:pPr>
-    </w:p>
-    <w:p>
-      <w:pPr>
-        <w:rPr>
-          <w:b/>
-          <w:bCs/>
-          <w:u w:val="single"/>
-          <w:lang w:val="en-GB"/>
-        </w:rPr>
-      </w:pPr>
-    </w:p>
-    <w:p>
-      <w:pPr>
-        <w:rPr>
-          <w:b/>
-          <w:bCs/>
-          <w:u w:val="single"/>
-          <w:lang w:val="en-GB"/>
-        </w:rPr>
-      </w:pPr>
-    </w:p>
-    <w:p>
-      <w:pPr>
-        <w:rPr>
-          <w:b/>
-          <w:bCs/>
-          <w:u w:val="single"/>
-          <w:lang w:val="en-GB"/>
-        </w:rPr>
-      </w:pPr>
-    </w:p>
-    <w:p>
-      <w:pPr>
-        <w:rPr>
-          <w:b/>
-          <w:bCs/>
-          <w:u w:val="single"/>
-          <w:lang w:val="en-GB"/>
-        </w:rPr>
-      </w:pPr>
-    </w:p>
-    <w:p>
-      <w:pPr>
-        <w:rPr>
-          <w:b/>
-          <w:bCs/>
-          <w:u w:val="single"/>
-          <w:lang w:val="en-GB"/>
-        </w:rPr>
-      </w:pPr>
-    </w:p>
-    <w:p>
-      <w:pPr>
-        <w:rPr>
-          <w:b/>
-          <w:bCs/>
-          <w:u w:val="single"/>
-          <w:lang w:val="en-GB"/>
-        </w:rPr>
-      </w:pPr>
-    </w:p>
-    <w:p>
-      <w:pPr>
-        <w:rPr>
-          <w:b/>
-          <w:bCs/>
-          <w:u w:val="single"/>
-          <w:lang w:val="en-GB"/>
-        </w:rPr>
-      </w:pPr>
-    </w:p>
-    <w:p>
-      <w:pPr>
-        <w:rPr>
-          <w:b/>
-          <w:bCs/>
-          <w:u w:val="single"/>
-          <w:lang w:val="en-GB"/>
-        </w:rPr>
-      </w:pPr>
-    </w:p>
-    <w:p>
-      <w:pPr>
-        <w:rPr>
-          <w:b/>
-          <w:bCs/>
-          <w:u w:val="single"/>
-          <w:lang w:val="en-GB"/>
-        </w:rPr>
-      </w:pPr>
-    </w:p>
-    <w:p>
-      <w:pPr>
-        <w:rPr>
-          <w:b/>
-          <w:bCs/>
-          <w:u w:val="single"/>
-          <w:lang w:val="en-GB"/>
-        </w:rPr>
-      </w:pPr>
-    </w:p>
-    <w:p>
-      <w:pPr>
-        <w:rPr>
-          <w:b/>
-          <w:bCs/>
-          <w:u w:val="single"/>
-          <w:lang w:val="en-GB"/>
-        </w:rPr>
-      </w:pPr>
-    </w:p>
-    <w:p>
-      <w:pPr>
-        <w:rPr>
-          <w:b/>
-          <w:bCs/>
-          <w:u w:val="single"/>
-          <w:lang w:val="en-GB"/>
-        </w:rPr>
-      </w:pPr>
+          <w:sz w:val="24"/>
+          <w:szCs w:val="24"/>
+          <w:lang w:val="en-GB"/>
+        </w:rPr>
+      </w:pPr>
+    </w:p>
+    <w:p>
+      <w:pPr>
+        <w:rPr>
+          <w:sz w:val="24"/>
+          <w:szCs w:val="24"/>
+          <w:lang w:val="en-GB"/>
+        </w:rPr>
+      </w:pPr>
+      <w:r>
+        <w:rPr>
+          <w:sz w:val="24"/>
+          <w:szCs w:val="24"/>
+        </w:rPr>
+        <w:t xml:space="preserve">The burn edge is computed by creating a threshold window around the dissolve frontier using the </w:t>
+      </w:r>
+      <w:proofErr w:type="spellStart"/>
+      <w:r>
+        <w:rPr>
+          <w:sz w:val="24"/>
+          <w:szCs w:val="24"/>
+        </w:rPr>
+        <w:t>Smoothstep</w:t>
+      </w:r>
+      <w:proofErr w:type="spellEnd"/>
+      <w:r>
+        <w:rPr>
+          <w:sz w:val="24"/>
+          <w:szCs w:val="24"/>
+        </w:rPr>
+        <w:t xml:space="preserve"> node. Areas where the noise value falls within the threshold become the glowing burn, while other regions remain unchanged. The </w:t>
+      </w:r>
+      <w:proofErr w:type="spellStart"/>
+      <w:r>
+        <w:rPr>
+          <w:sz w:val="24"/>
+          <w:szCs w:val="24"/>
+        </w:rPr>
+        <w:t>EdgeWidth</w:t>
+      </w:r>
+      <w:proofErr w:type="spellEnd"/>
+      <w:r>
+        <w:rPr>
+          <w:sz w:val="24"/>
+          <w:szCs w:val="24"/>
+        </w:rPr>
+        <w:t xml:space="preserve"> controls how wide the burn band appears, and </w:t>
+      </w:r>
+      <w:proofErr w:type="spellStart"/>
+      <w:r>
+        <w:rPr>
+          <w:sz w:val="24"/>
+          <w:szCs w:val="24"/>
+        </w:rPr>
+        <w:t>EdgeColor</w:t>
+      </w:r>
+      <w:proofErr w:type="spellEnd"/>
+      <w:r>
+        <w:rPr>
+          <w:sz w:val="24"/>
+          <w:szCs w:val="24"/>
+        </w:rPr>
+        <w:t xml:space="preserve"> / </w:t>
+      </w:r>
+      <w:proofErr w:type="spellStart"/>
+      <w:r>
+        <w:rPr>
+          <w:sz w:val="24"/>
+          <w:szCs w:val="24"/>
+        </w:rPr>
+        <w:t>EdgeIntensity</w:t>
+      </w:r>
+      <w:proofErr w:type="spellEnd"/>
+      <w:r>
+        <w:rPr>
+          <w:sz w:val="24"/>
+          <w:szCs w:val="24"/>
+        </w:rPr>
+        <w:t xml:space="preserve"> allow artistic control over the </w:t>
+      </w:r>
+      <w:proofErr w:type="spellStart"/>
+      <w:r>
+        <w:rPr>
+          <w:sz w:val="24"/>
+          <w:szCs w:val="24"/>
+        </w:rPr>
+        <w:t>color</w:t>
+      </w:r>
+      <w:proofErr w:type="spellEnd"/>
+      <w:r>
+        <w:rPr>
+          <w:sz w:val="24"/>
+          <w:szCs w:val="24"/>
+        </w:rPr>
+        <w:t xml:space="preserve"> and brightness of the burn. </w:t>
+      </w:r>
+      <w:proofErr w:type="spellStart"/>
+      <w:r>
+        <w:rPr>
+          <w:sz w:val="24"/>
+          <w:szCs w:val="24"/>
+        </w:rPr>
+        <w:t>DissolveAmount</w:t>
+      </w:r>
+      <w:proofErr w:type="spellEnd"/>
+      <w:r>
+        <w:rPr>
+          <w:sz w:val="24"/>
+          <w:szCs w:val="24"/>
+        </w:rPr>
+        <w:t xml:space="preserve"> drives the animation of the effect, which is controlled via a C# script that updates the material at runtime, ensuring the burn moves naturally across the surface.</w:t>
+      </w:r>
+    </w:p>
+    <w:p>
+      <w:pPr>
+        <w:rPr>
+          <w:b/>
+          <w:bCs/>
+          <w:u w:val="single"/>
+          <w:lang w:val="en-GB"/>
+        </w:rPr>
+      </w:pPr>
+    </w:p>
+    <w:p>
+      <w:pPr>
+        <w:rPr>
+          <w:b/>
+          <w:bCs/>
+          <w:u w:val="single"/>
+          <w:lang w:val="en-GB"/>
+        </w:rPr>
+      </w:pPr>
+    </w:p>
+    <w:p>
+      <w:pPr>
+        <w:rPr>
+          <w:b/>
+          <w:bCs/>
+          <w:u w:val="single"/>
+          <w:lang w:val="en-GB"/>
+        </w:rPr>
+      </w:pPr>
+    </w:p>
+    <w:p>
+      <w:pPr>
+        <w:rPr>
+          <w:b/>
+          <w:bCs/>
+          <w:u w:val="single"/>
+          <w:lang w:val="en-GB"/>
+        </w:rPr>
+      </w:pPr>
+    </w:p>
+    <w:p>
+      <w:pPr>
+        <w:rPr>
+          <w:b/>
+          <w:bCs/>
+          <w:u w:val="single"/>
+          <w:lang w:val="en-GB"/>
+        </w:rPr>
+      </w:pPr>
+      <w:r>
+        <w:rPr>
+          <w:b/>
+          <w:bCs/>
+          <w:u w:val="single"/>
+          <w:lang w:val="en-GB"/>
+        </w:rPr>
+        <w:t xml:space="preserve">Having technical issues with unity and currently unable to open the project, will troubleshoot and hopefully be able to take the screenshots and video tonight anyway. It will be too late for the </w:t>
+      </w:r>
+      <w:proofErr w:type="spellStart"/>
+      <w:r>
+        <w:rPr>
+          <w:b/>
+          <w:bCs/>
+          <w:u w:val="single"/>
+          <w:lang w:val="en-GB"/>
+        </w:rPr>
+        <w:t>moodle</w:t>
+      </w:r>
+      <w:proofErr w:type="spellEnd"/>
+      <w:r>
+        <w:rPr>
+          <w:b/>
+          <w:bCs/>
+          <w:u w:val="single"/>
+          <w:lang w:val="en-GB"/>
+        </w:rPr>
+        <w:t xml:space="preserve"> </w:t>
+      </w:r>
+      <w:proofErr w:type="gramStart"/>
+      <w:r>
+        <w:rPr>
+          <w:b/>
+          <w:bCs/>
+          <w:u w:val="single"/>
+          <w:lang w:val="en-GB"/>
+        </w:rPr>
+        <w:t>submission</w:t>
+      </w:r>
+      <w:proofErr w:type="gramEnd"/>
+      <w:r>
+        <w:rPr>
+          <w:b/>
+          <w:bCs/>
+          <w:u w:val="single"/>
+          <w:lang w:val="en-GB"/>
+        </w:rPr>
+        <w:t xml:space="preserve"> but I will add it to </w:t>
+      </w:r>
+      <w:proofErr w:type="spellStart"/>
+      <w:r>
+        <w:rPr>
+          <w:b/>
+          <w:bCs/>
+          <w:u w:val="single"/>
+          <w:lang w:val="en-GB"/>
+        </w:rPr>
+        <w:t>github</w:t>
+      </w:r>
+      <w:proofErr w:type="spellEnd"/>
+      <w:r>
+        <w:rPr>
+          <w:b/>
+          <w:bCs/>
+          <w:u w:val="single"/>
+          <w:lang w:val="en-GB"/>
+        </w:rPr>
+        <w:t xml:space="preserve"> if I can fix it. I have the shader </w:t>
+      </w:r>
+      <w:proofErr w:type="gramStart"/>
+      <w:r>
+        <w:rPr>
+          <w:b/>
+          <w:bCs/>
+          <w:u w:val="single"/>
+          <w:lang w:val="en-GB"/>
+        </w:rPr>
+        <w:t>made,</w:t>
+      </w:r>
+      <w:proofErr w:type="gramEnd"/>
+      <w:r>
+        <w:rPr>
+          <w:b/>
+          <w:bCs/>
+          <w:u w:val="single"/>
+          <w:lang w:val="en-GB"/>
+        </w:rPr>
+        <w:t xml:space="preserve"> all I had left to do was get the images and video. Shader is committed to the repo already anyway.</w:t>
+      </w:r>
     </w:p>
     <w:p>
       <w:pPr>

</xml_diff>

<commit_message>
Final submission 3D game dev CA1
</commit_message>
<xml_diff>
--- a/Docs/CA1 - Rendering Foundations.docx
+++ b/Docs/CA1 - Rendering Foundations.docx
@@ -98,6 +98,21 @@
         </w:rPr>
         <w:t xml:space="preserve">Video: </w:t>
       </w:r>
+      <w:hyperlink r:id="rId5" w:history="1">
+        <w:r>
+          <w:rPr>
+            <w:rStyle w:val="Hyperlink"/>
+            <w:lang w:val="en-GB"/>
+          </w:rPr>
+          <w:t>https://youtu.be/6Xp2JY867Sw</w:t>
+        </w:r>
+      </w:hyperlink>
+      <w:r>
+        <w:rPr>
+          <w:lang w:val="en-GB"/>
+        </w:rPr>
+        <w:t xml:space="preserve"> </w:t>
+      </w:r>
     </w:p>
     <w:p>
       <w:pPr>
@@ -140,6 +155,7 @@
       </w:pPr>
       <w:r>
         <w:rPr>
+          <w:noProof/>
           <w:lang w:val="en-GB"/>
         </w:rPr>
         <w:drawing>
@@ -158,7 +174,7 @@
                     <pic:cNvPicPr/>
                   </pic:nvPicPr>
                   <pic:blipFill>
-                    <a:blip r:embed="rId5">
+                    <a:blip r:embed="rId6">
                       <a:extLst>
                         <a:ext uri="{28A0092B-C50C-407E-A947-70E740481C1C}">
                           <a14:useLocalDpi xmlns:a14="http://schemas.microsoft.com/office/drawing/2010/main" val="0"/>
@@ -225,6 +241,7 @@
       </w:pPr>
       <w:r>
         <w:rPr>
+          <w:noProof/>
           <w:lang w:val="en-GB"/>
         </w:rPr>
         <w:lastRenderedPageBreak/>
@@ -244,7 +261,7 @@
                     <pic:cNvPicPr/>
                   </pic:nvPicPr>
                   <pic:blipFill>
-                    <a:blip r:embed="rId6">
+                    <a:blip r:embed="rId7">
                       <a:extLst>
                         <a:ext uri="{28A0092B-C50C-407E-A947-70E740481C1C}">
                           <a14:useLocalDpi xmlns:a14="http://schemas.microsoft.com/office/drawing/2010/main" val="0"/>
@@ -272,6 +289,7 @@
       </w:r>
       <w:r>
         <w:rPr>
+          <w:noProof/>
           <w:lang w:val="en-GB"/>
         </w:rPr>
         <w:drawing>
@@ -290,7 +308,7 @@
                     <pic:cNvPicPr/>
                   </pic:nvPicPr>
                   <pic:blipFill>
-                    <a:blip r:embed="rId7"/>
+                    <a:blip r:embed="rId8"/>
                     <a:stretch>
                       <a:fillRect/>
                     </a:stretch>
@@ -312,6 +330,7 @@
       </w:r>
       <w:r>
         <w:rPr>
+          <w:noProof/>
           <w:lang w:val="en-GB"/>
         </w:rPr>
         <w:drawing>
@@ -330,7 +349,7 @@
                     <pic:cNvPicPr/>
                   </pic:nvPicPr>
                   <pic:blipFill>
-                    <a:blip r:embed="rId8"/>
+                    <a:blip r:embed="rId9"/>
                     <a:stretch>
                       <a:fillRect/>
                     </a:stretch>
@@ -358,6 +377,7 @@
       </w:r>
       <w:r>
         <w:rPr>
+          <w:noProof/>
           <w:lang w:val="en-GB"/>
         </w:rPr>
         <w:drawing>
@@ -376,7 +396,7 @@
                     <pic:cNvPicPr/>
                   </pic:nvPicPr>
                   <pic:blipFill>
-                    <a:blip r:embed="rId9"/>
+                    <a:blip r:embed="rId10"/>
                     <a:stretch>
                       <a:fillRect/>
                     </a:stretch>
@@ -433,24 +453,14 @@
         <w:rPr>
           <w:sz w:val="24"/>
           <w:szCs w:val="24"/>
-          <w:lang w:val="en-GB"/>
-        </w:rPr>
-      </w:pPr>
-    </w:p>
-    <w:p>
-      <w:pPr>
-        <w:rPr>
-          <w:sz w:val="24"/>
-          <w:szCs w:val="24"/>
-          <w:lang w:val="en-GB"/>
-        </w:rPr>
-      </w:pPr>
-      <w:r>
-        <w:rPr>
-          <w:sz w:val="24"/>
-          <w:szCs w:val="24"/>
-        </w:rPr>
-        <w:t xml:space="preserve">The burn edge is computed by creating a threshold window around the dissolve frontier using the </w:t>
+        </w:rPr>
+      </w:pPr>
+      <w:r>
+        <w:rPr>
+          <w:sz w:val="24"/>
+          <w:szCs w:val="24"/>
+        </w:rPr>
+        <w:t xml:space="preserve">The burn band is made by using two </w:t>
       </w:r>
       <w:proofErr w:type="spellStart"/>
       <w:r>
@@ -466,387 +476,138 @@
           <w:sz w:val="24"/>
           <w:szCs w:val="24"/>
         </w:rPr>
-        <w:t xml:space="preserve"> node. Areas where the noise value falls within the threshold become the glowing burn, while other regions remain unchanged. The </w:t>
-      </w:r>
-      <w:proofErr w:type="spellStart"/>
-      <w:r>
-        <w:rPr>
-          <w:sz w:val="24"/>
-          <w:szCs w:val="24"/>
-        </w:rPr>
-        <w:t>EdgeWidth</w:t>
-      </w:r>
-      <w:proofErr w:type="spellEnd"/>
-      <w:r>
-        <w:rPr>
-          <w:sz w:val="24"/>
-          <w:szCs w:val="24"/>
-        </w:rPr>
-        <w:t xml:space="preserve"> controls how wide the burn band appears, and </w:t>
-      </w:r>
-      <w:proofErr w:type="spellStart"/>
-      <w:r>
-        <w:rPr>
-          <w:sz w:val="24"/>
-          <w:szCs w:val="24"/>
-        </w:rPr>
-        <w:t>EdgeColor</w:t>
-      </w:r>
-      <w:proofErr w:type="spellEnd"/>
-      <w:r>
-        <w:rPr>
-          <w:sz w:val="24"/>
-          <w:szCs w:val="24"/>
-        </w:rPr>
-        <w:t xml:space="preserve"> / </w:t>
-      </w:r>
-      <w:proofErr w:type="spellStart"/>
-      <w:r>
-        <w:rPr>
-          <w:sz w:val="24"/>
-          <w:szCs w:val="24"/>
-        </w:rPr>
-        <w:t>EdgeIntensity</w:t>
-      </w:r>
-      <w:proofErr w:type="spellEnd"/>
-      <w:r>
-        <w:rPr>
-          <w:sz w:val="24"/>
-          <w:szCs w:val="24"/>
-        </w:rPr>
-        <w:t xml:space="preserve"> allow artistic control over the </w:t>
-      </w:r>
-      <w:proofErr w:type="spellStart"/>
-      <w:r>
-        <w:rPr>
-          <w:sz w:val="24"/>
-          <w:szCs w:val="24"/>
-        </w:rPr>
-        <w:t>color</w:t>
-      </w:r>
-      <w:proofErr w:type="spellEnd"/>
-      <w:r>
-        <w:rPr>
-          <w:sz w:val="24"/>
-          <w:szCs w:val="24"/>
-        </w:rPr>
-        <w:t xml:space="preserve"> and brightness of the burn. </w:t>
-      </w:r>
-      <w:proofErr w:type="spellStart"/>
-      <w:r>
-        <w:rPr>
-          <w:sz w:val="24"/>
-          <w:szCs w:val="24"/>
-        </w:rPr>
-        <w:t>DissolveAmount</w:t>
-      </w:r>
-      <w:proofErr w:type="spellEnd"/>
-      <w:r>
-        <w:rPr>
-          <w:sz w:val="24"/>
-          <w:szCs w:val="24"/>
-        </w:rPr>
-        <w:t xml:space="preserve"> drives the animation of the effect, which is controlled via a C# script that updates the material at runtime, ensuring the burn moves naturally across the surface.</w:t>
-      </w:r>
-    </w:p>
-    <w:p>
-      <w:pPr>
-        <w:rPr>
-          <w:b/>
-          <w:bCs/>
-          <w:u w:val="single"/>
-          <w:lang w:val="en-GB"/>
-        </w:rPr>
-      </w:pPr>
-    </w:p>
-    <w:p>
-      <w:pPr>
-        <w:rPr>
-          <w:b/>
-          <w:bCs/>
-          <w:u w:val="single"/>
-          <w:lang w:val="en-GB"/>
-        </w:rPr>
-      </w:pPr>
-    </w:p>
-    <w:p>
-      <w:pPr>
-        <w:rPr>
-          <w:b/>
-          <w:bCs/>
-          <w:u w:val="single"/>
-          <w:lang w:val="en-GB"/>
-        </w:rPr>
-      </w:pPr>
-    </w:p>
-    <w:p>
-      <w:pPr>
-        <w:rPr>
-          <w:b/>
-          <w:bCs/>
-          <w:u w:val="single"/>
-          <w:lang w:val="en-GB"/>
-        </w:rPr>
-      </w:pPr>
-    </w:p>
-    <w:p>
-      <w:pPr>
-        <w:rPr>
-          <w:b/>
-          <w:bCs/>
-          <w:u w:val="single"/>
-          <w:lang w:val="en-GB"/>
-        </w:rPr>
-      </w:pPr>
-      <w:r>
-        <w:rPr>
-          <w:b/>
-          <w:bCs/>
-          <w:u w:val="single"/>
-          <w:lang w:val="en-GB"/>
-        </w:rPr>
-        <w:t xml:space="preserve">Having technical issues with unity and currently unable to open the project, will troubleshoot and hopefully be able to take the screenshots and video tonight anyway. It will be too late for the </w:t>
-      </w:r>
-      <w:proofErr w:type="spellStart"/>
-      <w:r>
-        <w:rPr>
-          <w:b/>
-          <w:bCs/>
-          <w:u w:val="single"/>
-          <w:lang w:val="en-GB"/>
-        </w:rPr>
-        <w:t>moodle</w:t>
-      </w:r>
-      <w:proofErr w:type="spellEnd"/>
-      <w:r>
-        <w:rPr>
-          <w:b/>
-          <w:bCs/>
-          <w:u w:val="single"/>
-          <w:lang w:val="en-GB"/>
-        </w:rPr>
-        <w:t xml:space="preserve"> </w:t>
-      </w:r>
-      <w:proofErr w:type="gramStart"/>
-      <w:r>
-        <w:rPr>
-          <w:b/>
-          <w:bCs/>
-          <w:u w:val="single"/>
-          <w:lang w:val="en-GB"/>
-        </w:rPr>
-        <w:t>submission</w:t>
-      </w:r>
-      <w:proofErr w:type="gramEnd"/>
-      <w:r>
-        <w:rPr>
-          <w:b/>
-          <w:bCs/>
-          <w:u w:val="single"/>
-          <w:lang w:val="en-GB"/>
-        </w:rPr>
-        <w:t xml:space="preserve"> but I will add it to </w:t>
-      </w:r>
-      <w:proofErr w:type="spellStart"/>
-      <w:r>
-        <w:rPr>
-          <w:b/>
-          <w:bCs/>
-          <w:u w:val="single"/>
-          <w:lang w:val="en-GB"/>
-        </w:rPr>
-        <w:t>github</w:t>
-      </w:r>
-      <w:proofErr w:type="spellEnd"/>
-      <w:r>
-        <w:rPr>
-          <w:b/>
-          <w:bCs/>
-          <w:u w:val="single"/>
-          <w:lang w:val="en-GB"/>
-        </w:rPr>
-        <w:t xml:space="preserve"> if I can fix it. I have the shader </w:t>
-      </w:r>
-      <w:proofErr w:type="gramStart"/>
-      <w:r>
-        <w:rPr>
-          <w:b/>
-          <w:bCs/>
-          <w:u w:val="single"/>
-          <w:lang w:val="en-GB"/>
-        </w:rPr>
-        <w:t>made,</w:t>
-      </w:r>
-      <w:proofErr w:type="gramEnd"/>
-      <w:r>
-        <w:rPr>
-          <w:b/>
-          <w:bCs/>
-          <w:u w:val="single"/>
-          <w:lang w:val="en-GB"/>
-        </w:rPr>
-        <w:t xml:space="preserve"> all I had left to do was get the images and video. Shader is committed to the repo already anyway.</w:t>
-      </w:r>
-    </w:p>
-    <w:p>
-      <w:pPr>
-        <w:rPr>
-          <w:b/>
-          <w:bCs/>
-          <w:u w:val="single"/>
-          <w:lang w:val="en-GB"/>
-        </w:rPr>
-      </w:pPr>
-    </w:p>
-    <w:p>
-      <w:pPr>
-        <w:rPr>
-          <w:b/>
-          <w:bCs/>
-          <w:u w:val="single"/>
-          <w:lang w:val="en-GB"/>
-        </w:rPr>
-      </w:pPr>
-    </w:p>
-    <w:p>
-      <w:pPr>
-        <w:rPr>
-          <w:b/>
-          <w:bCs/>
-          <w:u w:val="single"/>
-          <w:lang w:val="en-GB"/>
-        </w:rPr>
-      </w:pPr>
-    </w:p>
-    <w:p>
-      <w:pPr>
-        <w:rPr>
-          <w:b/>
-          <w:bCs/>
-          <w:u w:val="single"/>
-          <w:lang w:val="en-GB"/>
-        </w:rPr>
-      </w:pPr>
-    </w:p>
-    <w:p>
-      <w:pPr>
-        <w:rPr>
-          <w:b/>
-          <w:bCs/>
-          <w:u w:val="single"/>
-          <w:lang w:val="en-GB"/>
-        </w:rPr>
-      </w:pPr>
-    </w:p>
-    <w:p>
-      <w:pPr>
-        <w:rPr>
-          <w:b/>
-          <w:bCs/>
-          <w:u w:val="single"/>
-          <w:lang w:val="en-GB"/>
-        </w:rPr>
-      </w:pPr>
-    </w:p>
-    <w:p>
-      <w:pPr>
-        <w:rPr>
-          <w:b/>
-          <w:bCs/>
-          <w:u w:val="single"/>
-          <w:lang w:val="en-GB"/>
-        </w:rPr>
-      </w:pPr>
-    </w:p>
-    <w:p>
-      <w:pPr>
-        <w:rPr>
-          <w:b/>
-          <w:bCs/>
-          <w:u w:val="single"/>
-          <w:lang w:val="en-GB"/>
-        </w:rPr>
-      </w:pPr>
-    </w:p>
-    <w:p>
-      <w:pPr>
-        <w:rPr>
-          <w:b/>
-          <w:bCs/>
-          <w:u w:val="single"/>
-          <w:lang w:val="en-GB"/>
-        </w:rPr>
-      </w:pPr>
-    </w:p>
-    <w:p>
-      <w:pPr>
-        <w:rPr>
-          <w:b/>
-          <w:bCs/>
-          <w:u w:val="single"/>
-          <w:lang w:val="en-GB"/>
-        </w:rPr>
-      </w:pPr>
-    </w:p>
-    <w:p>
-      <w:pPr>
-        <w:rPr>
-          <w:b/>
-          <w:bCs/>
-          <w:u w:val="single"/>
-          <w:lang w:val="en-GB"/>
-        </w:rPr>
-      </w:pPr>
-    </w:p>
-    <w:p>
-      <w:pPr>
-        <w:rPr>
-          <w:b/>
-          <w:bCs/>
-          <w:u w:val="single"/>
-          <w:lang w:val="en-GB"/>
-        </w:rPr>
-      </w:pPr>
-    </w:p>
-    <w:p>
-      <w:pPr>
-        <w:rPr>
-          <w:b/>
-          <w:bCs/>
-          <w:u w:val="single"/>
-          <w:lang w:val="en-GB"/>
-        </w:rPr>
-      </w:pPr>
-    </w:p>
-    <w:p>
-      <w:pPr>
-        <w:rPr>
-          <w:b/>
-          <w:bCs/>
-          <w:u w:val="single"/>
-          <w:lang w:val="en-GB"/>
-        </w:rPr>
-      </w:pPr>
-    </w:p>
-    <w:p>
-      <w:pPr>
-        <w:rPr>
-          <w:b/>
-          <w:bCs/>
-          <w:u w:val="single"/>
-          <w:lang w:val="en-GB"/>
-        </w:rPr>
-      </w:pPr>
-    </w:p>
-    <w:p>
-      <w:pPr>
-        <w:rPr>
-          <w:b/>
-          <w:bCs/>
-          <w:u w:val="single"/>
-          <w:lang w:val="en-GB"/>
-        </w:rPr>
-      </w:pPr>
+        <w:t xml:space="preserve"> nodes with slightly different thresholds based on the dissolve amount and edge width. Subtracting one from the other creates a thin band where the dissolve is happening. This band is used as a mask for the emission, which makes the glowing burn edge. The Dissolve Amount controls how far the dissolve has progressed, and the Edge Width controls how thick the burn band is. The Noise Scale changes the size and shape of the dissolve pattern, and the Emission Colo</w:t>
+      </w:r>
+      <w:r>
+        <w:rPr>
+          <w:sz w:val="24"/>
+          <w:szCs w:val="24"/>
+        </w:rPr>
+        <w:t>u</w:t>
+      </w:r>
+      <w:r>
+        <w:rPr>
+          <w:sz w:val="24"/>
+          <w:szCs w:val="24"/>
+        </w:rPr>
+        <w:t>r and Intensity control how the burn edge looks and how bright it is.</w:t>
+      </w:r>
+    </w:p>
+    <w:p>
+      <w:pPr>
+        <w:rPr>
+          <w:b/>
+          <w:bCs/>
+          <w:u w:val="single"/>
+          <w:lang w:val="en-GB"/>
+        </w:rPr>
+      </w:pPr>
+    </w:p>
+    <w:p>
+      <w:pPr>
+        <w:rPr>
+          <w:b/>
+          <w:bCs/>
+          <w:u w:val="single"/>
+          <w:lang w:val="en-GB"/>
+        </w:rPr>
+      </w:pPr>
+      <w:r>
+        <w:rPr>
+          <w:b/>
+          <w:bCs/>
+          <w:u w:val="single"/>
+          <w:lang w:val="en-GB"/>
+        </w:rPr>
+        <w:drawing>
+          <wp:inline distT="0" distB="0" distL="0" distR="0" wp14:anchorId="29797534" wp14:editId="42E5F36B">
+            <wp:extent cx="5731510" cy="2709545"/>
+            <wp:effectExtent l="0" t="0" r="2540" b="0"/>
+            <wp:docPr id="1962321605" name="Picture 1"/>
+            <wp:cNvGraphicFramePr>
+              <a:graphicFrameLocks xmlns:a="http://schemas.openxmlformats.org/drawingml/2006/main" noChangeAspect="1"/>
+            </wp:cNvGraphicFramePr>
+            <a:graphic xmlns:a="http://schemas.openxmlformats.org/drawingml/2006/main">
+              <a:graphicData uri="http://schemas.openxmlformats.org/drawingml/2006/picture">
+                <pic:pic xmlns:pic="http://schemas.openxmlformats.org/drawingml/2006/picture">
+                  <pic:nvPicPr>
+                    <pic:cNvPr id="1962321605" name=""/>
+                    <pic:cNvPicPr/>
+                  </pic:nvPicPr>
+                  <pic:blipFill>
+                    <a:blip r:embed="rId11"/>
+                    <a:stretch>
+                      <a:fillRect/>
+                    </a:stretch>
+                  </pic:blipFill>
+                  <pic:spPr>
+                    <a:xfrm>
+                      <a:off x="0" y="0"/>
+                      <a:ext cx="5731510" cy="2709545"/>
+                    </a:xfrm>
+                    <a:prstGeom prst="rect">
+                      <a:avLst/>
+                    </a:prstGeom>
+                  </pic:spPr>
+                </pic:pic>
+              </a:graphicData>
+            </a:graphic>
+          </wp:inline>
+        </w:drawing>
+      </w:r>
+    </w:p>
+    <w:p>
+      <w:pPr>
+        <w:rPr>
+          <w:b/>
+          <w:bCs/>
+          <w:u w:val="single"/>
+          <w:lang w:val="en-GB"/>
+        </w:rPr>
+      </w:pPr>
+      <w:r>
+        <w:rPr>
+          <w:b/>
+          <w:bCs/>
+          <w:u w:val="single"/>
+          <w:lang w:val="en-GB"/>
+        </w:rPr>
+        <w:drawing>
+          <wp:inline distT="0" distB="0" distL="0" distR="0" wp14:anchorId="244F5388" wp14:editId="12444B65">
+            <wp:extent cx="3591426" cy="3305636"/>
+            <wp:effectExtent l="0" t="0" r="9525" b="9525"/>
+            <wp:docPr id="1243667040" name="Picture 1"/>
+            <wp:cNvGraphicFramePr>
+              <a:graphicFrameLocks xmlns:a="http://schemas.openxmlformats.org/drawingml/2006/main" noChangeAspect="1"/>
+            </wp:cNvGraphicFramePr>
+            <a:graphic xmlns:a="http://schemas.openxmlformats.org/drawingml/2006/main">
+              <a:graphicData uri="http://schemas.openxmlformats.org/drawingml/2006/picture">
+                <pic:pic xmlns:pic="http://schemas.openxmlformats.org/drawingml/2006/picture">
+                  <pic:nvPicPr>
+                    <pic:cNvPr id="1243667040" name=""/>
+                    <pic:cNvPicPr/>
+                  </pic:nvPicPr>
+                  <pic:blipFill>
+                    <a:blip r:embed="rId12"/>
+                    <a:stretch>
+                      <a:fillRect/>
+                    </a:stretch>
+                  </pic:blipFill>
+                  <pic:spPr>
+                    <a:xfrm>
+                      <a:off x="0" y="0"/>
+                      <a:ext cx="3591426" cy="3305636"/>
+                    </a:xfrm>
+                    <a:prstGeom prst="rect">
+                      <a:avLst/>
+                    </a:prstGeom>
+                  </pic:spPr>
+                </pic:pic>
+              </a:graphicData>
+            </a:graphic>
+          </wp:inline>
+        </w:drawing>
+      </w:r>
     </w:p>
     <w:p>
       <w:pPr>
@@ -1347,6 +1108,7 @@
         <w:rPr>
           <w:b/>
           <w:bCs/>
+          <w:noProof/>
           <w:u w:val="single"/>
           <w:lang w:val="en-GB"/>
         </w:rPr>
@@ -1366,7 +1128,7 @@
                     <pic:cNvPicPr/>
                   </pic:nvPicPr>
                   <pic:blipFill>
-                    <a:blip r:embed="rId10"/>
+                    <a:blip r:embed="rId13"/>
                     <a:stretch>
                       <a:fillRect/>
                     </a:stretch>
@@ -1400,6 +1162,7 @@
         <w:rPr>
           <w:b/>
           <w:bCs/>
+          <w:noProof/>
           <w:u w:val="single"/>
           <w:lang w:val="en-GB"/>
         </w:rPr>
@@ -1419,7 +1182,7 @@
                     <pic:cNvPicPr/>
                   </pic:nvPicPr>
                   <pic:blipFill>
-                    <a:blip r:embed="rId11"/>
+                    <a:blip r:embed="rId14"/>
                     <a:stretch>
                       <a:fillRect/>
                     </a:stretch>
@@ -1495,17 +1258,7 @@
           <w:szCs w:val="24"/>
           <w:u w:val="single"/>
         </w:rPr>
-        <w:t xml:space="preserve">Fill Light </w:t>
-      </w:r>
-      <w:r>
-        <w:rPr>
-          <w:b/>
-          <w:bCs/>
-          <w:sz w:val="24"/>
-          <w:szCs w:val="24"/>
-          <w:u w:val="single"/>
-        </w:rPr>
-        <w:t>- Shadow Side</w:t>
+        <w:t>Fill Light - Shadow Side</w:t>
       </w:r>
     </w:p>
     <w:p>
@@ -1772,6 +1525,7 @@
       </w:pPr>
       <w:r>
         <w:rPr>
+          <w:noProof/>
           <w:lang w:val="en-GB"/>
         </w:rPr>
         <w:drawing>
@@ -1790,7 +1544,7 @@
                     <pic:cNvPicPr/>
                   </pic:nvPicPr>
                   <pic:blipFill>
-                    <a:blip r:embed="rId12"/>
+                    <a:blip r:embed="rId15"/>
                     <a:stretch>
                       <a:fillRect/>
                     </a:stretch>
@@ -1913,6 +1667,7 @@
       </w:pPr>
       <w:r>
         <w:rPr>
+          <w:noProof/>
           <w:sz w:val="24"/>
           <w:szCs w:val="24"/>
           <w:lang w:val="en-GB"/>
@@ -1933,7 +1688,7 @@
                     <pic:cNvPicPr/>
                   </pic:nvPicPr>
                   <pic:blipFill>
-                    <a:blip r:embed="rId13"/>
+                    <a:blip r:embed="rId16"/>
                     <a:stretch>
                       <a:fillRect/>
                     </a:stretch>
@@ -1996,6 +1751,7 @@
       </w:pPr>
       <w:r>
         <w:rPr>
+          <w:noProof/>
           <w:sz w:val="24"/>
           <w:szCs w:val="24"/>
           <w:lang w:val="en-GB"/>
@@ -2016,7 +1772,7 @@
                     <pic:cNvPicPr/>
                   </pic:nvPicPr>
                   <pic:blipFill>
-                    <a:blip r:embed="rId14"/>
+                    <a:blip r:embed="rId17"/>
                     <a:stretch>
                       <a:fillRect/>
                     </a:stretch>
@@ -2333,21 +2089,7 @@
           <w:sz w:val="24"/>
           <w:szCs w:val="24"/>
         </w:rPr>
-        <w:t xml:space="preserve"> rendering principles, terminology, default material </w:t>
-      </w:r>
-      <w:r>
-        <w:rPr>
-          <w:sz w:val="24"/>
-          <w:szCs w:val="24"/>
-        </w:rPr>
-        <w:t>behaviour</w:t>
-      </w:r>
-      <w:r>
-        <w:rPr>
-          <w:sz w:val="24"/>
-          <w:szCs w:val="24"/>
-        </w:rPr>
-        <w:t>, and procedural workflows differ.</w:t>
+        <w:t xml:space="preserve"> rendering principles, terminology, default material behaviour, and procedural workflows differ.</w:t>
       </w:r>
     </w:p>
     <w:p>

</xml_diff>